<commit_message>
Working on algorithm replacement (clustering)
</commit_message>
<xml_diff>
--- a/year 2 - AP Comp Sci/projects/minesweeper/Minesweeper_part3.docx
+++ b/year 2 - AP Comp Sci/projects/minesweeper/Minesweeper_part3.docx
@@ -1,6 +1,6 @@
 
 <file path=word/document.xml><?xml version="1.0" encoding="utf-8"?>
-<w:document xmlns:wpc="http://schemas.microsoft.com/office/word/2010/wordprocessingCanvas" xmlns:mc="http://schemas.openxmlformats.org/markup-compatibility/2006" xmlns:o="urn:schemas-microsoft-com:office:office" xmlns:r="http://schemas.openxmlformats.org/officeDocument/2006/relationships" xmlns:m="http://schemas.openxmlformats.org/officeDocument/2006/math" xmlns:v="urn:schemas-microsoft-com:vml" xmlns:wp14="http://schemas.microsoft.com/office/word/2010/wordprocessingDrawing" xmlns:wp="http://schemas.openxmlformats.org/drawingml/2006/wordprocessingDrawing" xmlns:w10="urn:schemas-microsoft-com:office:word" xmlns:w="http://schemas.openxmlformats.org/wordprocessingml/2006/main" xmlns:w14="http://schemas.microsoft.com/office/word/2010/wordml" xmlns:w15="http://schemas.microsoft.com/office/word/2012/wordml" xmlns:wpg="http://schemas.microsoft.com/office/word/2010/wordprocessingGroup" xmlns:wpi="http://schemas.microsoft.com/office/word/2010/wordprocessingInk" xmlns:wne="http://schemas.microsoft.com/office/word/2006/wordml" xmlns:wps="http://schemas.microsoft.com/office/word/2010/wordprocessingShape" mc:Ignorable="w14 w15 wp14">
+<w:document xmlns:wpc="http://schemas.microsoft.com/office/word/2010/wordprocessingCanvas" xmlns:mo="http://schemas.microsoft.com/office/mac/office/2008/main" xmlns:mc="http://schemas.openxmlformats.org/markup-compatibility/2006" xmlns:mv="urn:schemas-microsoft-com:mac:vml" xmlns:o="urn:schemas-microsoft-com:office:office" xmlns:r="http://schemas.openxmlformats.org/officeDocument/2006/relationships" xmlns:m="http://schemas.openxmlformats.org/officeDocument/2006/math" xmlns:v="urn:schemas-microsoft-com:vml" xmlns:wp14="http://schemas.microsoft.com/office/word/2010/wordprocessingDrawing" xmlns:wp="http://schemas.openxmlformats.org/drawingml/2006/wordprocessingDrawing" xmlns:w10="urn:schemas-microsoft-com:office:word" xmlns:w="http://schemas.openxmlformats.org/wordprocessingml/2006/main" xmlns:w14="http://schemas.microsoft.com/office/word/2010/wordml" xmlns:w15="http://schemas.microsoft.com/office/word/2012/wordml" xmlns:wpg="http://schemas.microsoft.com/office/word/2010/wordprocessingGroup" xmlns:wpi="http://schemas.microsoft.com/office/word/2010/wordprocessingInk" xmlns:wne="http://schemas.microsoft.com/office/word/2006/wordml" xmlns:wps="http://schemas.microsoft.com/office/word/2010/wordprocessingShape" mc:Ignorable="w14 w15 wp14">
   <w:body>
     <w:p>
       <w:pPr>
@@ -73,8 +73,9 @@
           <w:sz w:val="28"/>
           <w:szCs w:val="28"/>
         </w:rPr>
-        <w:t>Extra Credit</w:t>
-      </w:r>
+        <w:t xml:space="preserve">Extra </w:t>
+      </w:r>
+      <w:proofErr w:type="gramStart"/>
       <w:r>
         <w:rPr>
           <w:rFonts w:ascii="Arial" w:hAnsi="Arial"/>
@@ -83,8 +84,19 @@
           <w:sz w:val="28"/>
           <w:szCs w:val="28"/>
         </w:rPr>
+        <w:t>Credit</w:t>
+      </w:r>
+      <w:r>
+        <w:rPr>
+          <w:rFonts w:ascii="Arial" w:hAnsi="Arial"/>
+          <w:b/>
+          <w:color w:val="800000"/>
+          <w:sz w:val="28"/>
+          <w:szCs w:val="28"/>
+        </w:rPr>
         <w:t xml:space="preserve"> :</w:t>
       </w:r>
+      <w:proofErr w:type="gramEnd"/>
       <w:r>
         <w:rPr>
           <w:rFonts w:ascii="Arial" w:hAnsi="Arial"/>
@@ -164,7 +176,25 @@
           <w:sz w:val="24"/>
           <w:szCs w:val="24"/>
         </w:rPr>
-        <w:t xml:space="preserve">10pts – Make a more robust algorithm for randomly placing mines. For example your algorithm could fix the problem encountered when </w:t>
+        <w:t xml:space="preserve">10pts – Make a more robust algorithm for randomly placing mines. For </w:t>
+      </w:r>
+      <w:proofErr w:type="gramStart"/>
+      <w:r>
+        <w:rPr>
+          <w:rFonts w:ascii="Arial" w:hAnsi="Arial" w:cs="Arial"/>
+          <w:sz w:val="24"/>
+          <w:szCs w:val="24"/>
+        </w:rPr>
+        <w:t>example</w:t>
+      </w:r>
+      <w:proofErr w:type="gramEnd"/>
+      <w:r>
+        <w:rPr>
+          <w:rFonts w:ascii="Arial" w:hAnsi="Arial" w:cs="Arial"/>
+          <w:sz w:val="24"/>
+          <w:szCs w:val="24"/>
+        </w:rPr>
+        <w:t xml:space="preserve"> your algorithm could fix the problem encountered when </w:t>
       </w:r>
       <w:r>
         <w:rPr>
@@ -300,13 +330,15 @@
         <w:jc w:val="both"/>
         <w:rPr>
           <w:rFonts w:ascii="Arial" w:hAnsi="Arial" w:cs="Arial"/>
-          <w:sz w:val="24"/>
-          <w:szCs w:val="24"/>
-        </w:rPr>
-      </w:pPr>
-      <w:r>
-        <w:rPr>
-          <w:rFonts w:ascii="Arial" w:hAnsi="Arial" w:cs="Arial"/>
+          <w:strike/>
+          <w:sz w:val="24"/>
+          <w:szCs w:val="24"/>
+        </w:rPr>
+      </w:pPr>
+      <w:r>
+        <w:rPr>
+          <w:rFonts w:ascii="Arial" w:hAnsi="Arial" w:cs="Arial"/>
+          <w:strike/>
           <w:noProof/>
           <w:sz w:val="24"/>
           <w:szCs w:val="24"/>
@@ -377,6 +409,7 @@
       <w:r>
         <w:rPr>
           <w:rFonts w:ascii="Arial" w:hAnsi="Arial" w:cs="Arial"/>
+          <w:strike/>
           <w:sz w:val="24"/>
           <w:szCs w:val="24"/>
         </w:rPr>
@@ -547,13 +580,15 @@
         <w:jc w:val="both"/>
         <w:rPr>
           <w:rFonts w:ascii="Arial" w:hAnsi="Arial" w:cs="Arial"/>
-          <w:sz w:val="24"/>
-          <w:szCs w:val="24"/>
-        </w:rPr>
-      </w:pPr>
-      <w:r>
-        <w:rPr>
-          <w:rFonts w:ascii="Arial" w:hAnsi="Arial" w:cs="Arial"/>
+          <w:strike/>
+          <w:sz w:val="24"/>
+          <w:szCs w:val="24"/>
+        </w:rPr>
+      </w:pPr>
+      <w:r>
+        <w:rPr>
+          <w:rFonts w:ascii="Arial" w:hAnsi="Arial" w:cs="Arial"/>
+          <w:strike/>
           <w:sz w:val="24"/>
           <w:szCs w:val="24"/>
         </w:rPr>
@@ -580,13 +615,16 @@
         <w:jc w:val="both"/>
         <w:rPr>
           <w:rFonts w:ascii="Arial" w:hAnsi="Arial" w:cs="Arial"/>
-          <w:sz w:val="24"/>
-          <w:szCs w:val="24"/>
-        </w:rPr>
-      </w:pPr>
-      <w:r>
-        <w:rPr>
-          <w:rFonts w:ascii="Arial" w:hAnsi="Arial" w:cs="Arial"/>
+          <w:strike/>
+          <w:sz w:val="24"/>
+          <w:szCs w:val="24"/>
+        </w:rPr>
+      </w:pPr>
+      <w:bookmarkStart w:id="0" w:name="_GoBack"/>
+      <w:r>
+        <w:rPr>
+          <w:rFonts w:ascii="Arial" w:hAnsi="Arial" w:cs="Arial"/>
+          <w:strike/>
           <w:sz w:val="24"/>
           <w:szCs w:val="24"/>
         </w:rPr>
@@ -595,6 +633,7 @@
       <w:r>
         <w:rPr>
           <w:rFonts w:ascii="Arial" w:hAnsi="Arial" w:cs="Arial"/>
+          <w:strike/>
           <w:sz w:val="24"/>
           <w:szCs w:val="24"/>
         </w:rPr>
@@ -603,6 +642,7 @@
       <w:r>
         <w:rPr>
           <w:rFonts w:ascii="Arial" w:hAnsi="Arial" w:cs="Arial"/>
+          <w:strike/>
           <w:sz w:val="24"/>
           <w:szCs w:val="24"/>
         </w:rPr>
@@ -611,12 +651,14 @@
       <w:r>
         <w:rPr>
           <w:rFonts w:ascii="Arial" w:hAnsi="Arial" w:cs="Arial"/>
+          <w:strike/>
           <w:sz w:val="24"/>
           <w:szCs w:val="24"/>
         </w:rPr>
         <w:t>a reset button.</w:t>
       </w:r>
     </w:p>
+    <w:bookmarkEnd w:id="0"/>
     <w:p>
       <w:pPr>
         <w:jc w:val="both"/>
@@ -646,15 +688,7 @@
           <w:sz w:val="24"/>
           <w:szCs w:val="24"/>
         </w:rPr>
-        <w:t xml:space="preserve">10pts – If the left mouse button is pressed </w:t>
-      </w:r>
-      <w:r>
-        <w:rPr>
-          <w:rFonts w:ascii="Arial" w:hAnsi="Arial" w:cs="Arial"/>
-          <w:sz w:val="24"/>
-          <w:szCs w:val="24"/>
-        </w:rPr>
-        <w:t xml:space="preserve">a square is flagged if it is left clicked again the flag disappears </w:t>
+        <w:t xml:space="preserve">10pts – If the left mouse button is pressed a square is flagged if it is left clicked again the flag disappears </w:t>
       </w:r>
     </w:p>
     <w:p>
@@ -742,30 +776,38 @@
           <w:sz w:val="24"/>
           <w:szCs w:val="24"/>
         </w:rPr>
-        <w:t>??pts - Any other improvements you want to make, subject to aproval</w:t>
-      </w:r>
-    </w:p>
-    <w:p>
-      <w:pPr>
-        <w:jc w:val="both"/>
-        <w:rPr>
-          <w:rFonts w:ascii="Arial" w:hAnsi="Arial" w:cs="Arial"/>
-          <w:sz w:val="24"/>
-          <w:szCs w:val="24"/>
-        </w:rPr>
-      </w:pPr>
-    </w:p>
-    <w:p>
-      <w:pPr>
-        <w:jc w:val="both"/>
-        <w:rPr>
-          <w:rFonts w:ascii="Arial" w:hAnsi="Arial" w:cs="Arial"/>
-          <w:sz w:val="24"/>
-          <w:szCs w:val="24"/>
-        </w:rPr>
-      </w:pPr>
-      <w:bookmarkStart w:id="0" w:name="_GoBack"/>
-      <w:bookmarkEnd w:id="0"/>
+        <w:t xml:space="preserve">??pts - Any other improvements you want to make, subject to </w:t>
+      </w:r>
+      <w:proofErr w:type="spellStart"/>
+      <w:r>
+        <w:rPr>
+          <w:rFonts w:ascii="Arial" w:hAnsi="Arial" w:cs="Arial"/>
+          <w:sz w:val="24"/>
+          <w:szCs w:val="24"/>
+        </w:rPr>
+        <w:t>aproval</w:t>
+      </w:r>
+      <w:proofErr w:type="spellEnd"/>
+    </w:p>
+    <w:p>
+      <w:pPr>
+        <w:jc w:val="both"/>
+        <w:rPr>
+          <w:rFonts w:ascii="Arial" w:hAnsi="Arial" w:cs="Arial"/>
+          <w:sz w:val="24"/>
+          <w:szCs w:val="24"/>
+        </w:rPr>
+      </w:pPr>
+    </w:p>
+    <w:p>
+      <w:pPr>
+        <w:jc w:val="both"/>
+        <w:rPr>
+          <w:rFonts w:ascii="Arial" w:hAnsi="Arial" w:cs="Arial"/>
+          <w:sz w:val="24"/>
+          <w:szCs w:val="24"/>
+        </w:rPr>
+      </w:pPr>
     </w:p>
     <w:sectPr>
       <w:pgSz w:w="12240" w:h="15840"/>
@@ -777,7 +819,7 @@
 </file>
 
 <file path=word/endnotes.xml><?xml version="1.0" encoding="utf-8"?>
-<w:endnotes xmlns:wpc="http://schemas.microsoft.com/office/word/2010/wordprocessingCanvas" xmlns:mc="http://schemas.openxmlformats.org/markup-compatibility/2006" xmlns:o="urn:schemas-microsoft-com:office:office" xmlns:r="http://schemas.openxmlformats.org/officeDocument/2006/relationships" xmlns:m="http://schemas.openxmlformats.org/officeDocument/2006/math" xmlns:v="urn:schemas-microsoft-com:vml" xmlns:wp14="http://schemas.microsoft.com/office/word/2010/wordprocessingDrawing" xmlns:wp="http://schemas.openxmlformats.org/drawingml/2006/wordprocessingDrawing" xmlns:w10="urn:schemas-microsoft-com:office:word" xmlns:w="http://schemas.openxmlformats.org/wordprocessingml/2006/main" xmlns:w14="http://schemas.microsoft.com/office/word/2010/wordml" xmlns:w15="http://schemas.microsoft.com/office/word/2012/wordml" xmlns:wpg="http://schemas.microsoft.com/office/word/2010/wordprocessingGroup" xmlns:wpi="http://schemas.microsoft.com/office/word/2010/wordprocessingInk" xmlns:wne="http://schemas.microsoft.com/office/word/2006/wordml" xmlns:wps="http://schemas.microsoft.com/office/word/2010/wordprocessingShape" mc:Ignorable="w14 w15 wp14">
+<w:endnotes xmlns:wpc="http://schemas.microsoft.com/office/word/2010/wordprocessingCanvas" xmlns:mo="http://schemas.microsoft.com/office/mac/office/2008/main" xmlns:mc="http://schemas.openxmlformats.org/markup-compatibility/2006" xmlns:mv="urn:schemas-microsoft-com:mac:vml" xmlns:o="urn:schemas-microsoft-com:office:office" xmlns:r="http://schemas.openxmlformats.org/officeDocument/2006/relationships" xmlns:m="http://schemas.openxmlformats.org/officeDocument/2006/math" xmlns:v="urn:schemas-microsoft-com:vml" xmlns:wp14="http://schemas.microsoft.com/office/word/2010/wordprocessingDrawing" xmlns:wp="http://schemas.openxmlformats.org/drawingml/2006/wordprocessingDrawing" xmlns:w10="urn:schemas-microsoft-com:office:word" xmlns:w="http://schemas.openxmlformats.org/wordprocessingml/2006/main" xmlns:w14="http://schemas.microsoft.com/office/word/2010/wordml" xmlns:w15="http://schemas.microsoft.com/office/word/2012/wordml" xmlns:wpg="http://schemas.microsoft.com/office/word/2010/wordprocessingGroup" xmlns:wpi="http://schemas.microsoft.com/office/word/2010/wordprocessingInk" xmlns:wne="http://schemas.microsoft.com/office/word/2006/wordml" xmlns:wps="http://schemas.microsoft.com/office/word/2010/wordprocessingShape" mc:Ignorable="w14 w15 wp14">
   <w:endnote w:type="separator" w:id="-1">
     <w:p>
       <w:r>
@@ -796,7 +838,7 @@
 </file>
 
 <file path=word/footnotes.xml><?xml version="1.0" encoding="utf-8"?>
-<w:footnotes xmlns:wpc="http://schemas.microsoft.com/office/word/2010/wordprocessingCanvas" xmlns:mc="http://schemas.openxmlformats.org/markup-compatibility/2006" xmlns:o="urn:schemas-microsoft-com:office:office" xmlns:r="http://schemas.openxmlformats.org/officeDocument/2006/relationships" xmlns:m="http://schemas.openxmlformats.org/officeDocument/2006/math" xmlns:v="urn:schemas-microsoft-com:vml" xmlns:wp14="http://schemas.microsoft.com/office/word/2010/wordprocessingDrawing" xmlns:wp="http://schemas.openxmlformats.org/drawingml/2006/wordprocessingDrawing" xmlns:w10="urn:schemas-microsoft-com:office:word" xmlns:w="http://schemas.openxmlformats.org/wordprocessingml/2006/main" xmlns:w14="http://schemas.microsoft.com/office/word/2010/wordml" xmlns:w15="http://schemas.microsoft.com/office/word/2012/wordml" xmlns:wpg="http://schemas.microsoft.com/office/word/2010/wordprocessingGroup" xmlns:wpi="http://schemas.microsoft.com/office/word/2010/wordprocessingInk" xmlns:wne="http://schemas.microsoft.com/office/word/2006/wordml" xmlns:wps="http://schemas.microsoft.com/office/word/2010/wordprocessingShape" mc:Ignorable="w14 w15 wp14">
+<w:footnotes xmlns:wpc="http://schemas.microsoft.com/office/word/2010/wordprocessingCanvas" xmlns:mo="http://schemas.microsoft.com/office/mac/office/2008/main" xmlns:mc="http://schemas.openxmlformats.org/markup-compatibility/2006" xmlns:mv="urn:schemas-microsoft-com:mac:vml" xmlns:o="urn:schemas-microsoft-com:office:office" xmlns:r="http://schemas.openxmlformats.org/officeDocument/2006/relationships" xmlns:m="http://schemas.openxmlformats.org/officeDocument/2006/math" xmlns:v="urn:schemas-microsoft-com:vml" xmlns:wp14="http://schemas.microsoft.com/office/word/2010/wordprocessingDrawing" xmlns:wp="http://schemas.openxmlformats.org/drawingml/2006/wordprocessingDrawing" xmlns:w10="urn:schemas-microsoft-com:office:word" xmlns:w="http://schemas.openxmlformats.org/wordprocessingml/2006/main" xmlns:w14="http://schemas.microsoft.com/office/word/2010/wordml" xmlns:w15="http://schemas.microsoft.com/office/word/2012/wordml" xmlns:wpg="http://schemas.microsoft.com/office/word/2010/wordprocessingGroup" xmlns:wpi="http://schemas.microsoft.com/office/word/2010/wordprocessingInk" xmlns:wne="http://schemas.microsoft.com/office/word/2006/wordml" xmlns:wps="http://schemas.microsoft.com/office/word/2010/wordprocessingShape" mc:Ignorable="w14 w15 wp14">
   <w:footnote w:type="separator" w:id="-1">
     <w:p>
       <w:r>
@@ -815,7 +857,7 @@
 </file>
 
 <file path=word/numbering.xml><?xml version="1.0" encoding="utf-8"?>
-<w:numbering xmlns:wpc="http://schemas.microsoft.com/office/word/2010/wordprocessingCanvas" xmlns:mc="http://schemas.openxmlformats.org/markup-compatibility/2006" xmlns:o="urn:schemas-microsoft-com:office:office" xmlns:r="http://schemas.openxmlformats.org/officeDocument/2006/relationships" xmlns:m="http://schemas.openxmlformats.org/officeDocument/2006/math" xmlns:v="urn:schemas-microsoft-com:vml" xmlns:wp14="http://schemas.microsoft.com/office/word/2010/wordprocessingDrawing" xmlns:wp="http://schemas.openxmlformats.org/drawingml/2006/wordprocessingDrawing" xmlns:w10="urn:schemas-microsoft-com:office:word" xmlns:w="http://schemas.openxmlformats.org/wordprocessingml/2006/main" xmlns:w14="http://schemas.microsoft.com/office/word/2010/wordml" xmlns:w15="http://schemas.microsoft.com/office/word/2012/wordml" xmlns:wpg="http://schemas.microsoft.com/office/word/2010/wordprocessingGroup" xmlns:wpi="http://schemas.microsoft.com/office/word/2010/wordprocessingInk" xmlns:wne="http://schemas.microsoft.com/office/word/2006/wordml" xmlns:wps="http://schemas.microsoft.com/office/word/2010/wordprocessingShape" mc:Ignorable="w14 w15 wp14">
+<w:numbering xmlns:wpc="http://schemas.microsoft.com/office/word/2010/wordprocessingCanvas" xmlns:mo="http://schemas.microsoft.com/office/mac/office/2008/main" xmlns:mc="http://schemas.openxmlformats.org/markup-compatibility/2006" xmlns:mv="urn:schemas-microsoft-com:mac:vml" xmlns:o="urn:schemas-microsoft-com:office:office" xmlns:r="http://schemas.openxmlformats.org/officeDocument/2006/relationships" xmlns:m="http://schemas.openxmlformats.org/officeDocument/2006/math" xmlns:v="urn:schemas-microsoft-com:vml" xmlns:wp14="http://schemas.microsoft.com/office/word/2010/wordprocessingDrawing" xmlns:wp="http://schemas.openxmlformats.org/drawingml/2006/wordprocessingDrawing" xmlns:w10="urn:schemas-microsoft-com:office:word" xmlns:w="http://schemas.openxmlformats.org/wordprocessingml/2006/main" xmlns:w14="http://schemas.microsoft.com/office/word/2010/wordml" xmlns:w15="http://schemas.microsoft.com/office/word/2012/wordml" xmlns:wpg="http://schemas.microsoft.com/office/word/2010/wordprocessingGroup" xmlns:wpi="http://schemas.microsoft.com/office/word/2010/wordprocessingInk" xmlns:wne="http://schemas.microsoft.com/office/word/2006/wordml" xmlns:wps="http://schemas.microsoft.com/office/word/2010/wordprocessingShape" mc:Ignorable="w14 w15 wp14">
   <w:abstractNum w:abstractNumId="0">
     <w:nsid w:val="1BA674E7"/>
     <w:multiLevelType w:val="hybridMultilevel"/>
@@ -946,7 +988,7 @@
     </w:rPrDefault>
     <w:pPrDefault/>
   </w:docDefaults>
-  <w:latentStyles w:defLockedState="0" w:defUIPriority="0" w:defSemiHidden="0" w:defUnhideWhenUsed="0" w:defQFormat="0" w:count="371">
+  <w:latentStyles w:defLockedState="0" w:defUIPriority="0" w:defSemiHidden="0" w:defUnhideWhenUsed="0" w:defQFormat="0" w:count="380">
     <w:lsdException w:name="Normal" w:qFormat="1"/>
     <w:lsdException w:name="heading 1" w:qFormat="1"/>
     <w:lsdException w:name="heading 2" w:semiHidden="1" w:unhideWhenUsed="1" w:qFormat="1"/>

</xml_diff>